<commit_message>
top500 ngram profiles, test files and porocilo
</commit_message>
<xml_diff>
--- a/JT-N3/porocilo.docx
+++ b/JT-N3/porocilo.docx
@@ -3,15 +3,7 @@
 <w:document xmlns:wpc="http://schemas.microsoft.com/office/word/2010/wordprocessingCanvas" xmlns:cx="http://schemas.microsoft.com/office/drawing/2014/chartex" xmlns:cx1="http://schemas.microsoft.com/office/drawing/2015/9/8/chartex" xmlns:cx2="http://schemas.microsoft.com/office/drawing/2015/10/21/chartex" xmlns:cx3="http://schemas.microsoft.com/office/drawing/2016/5/9/chartex" xmlns:cx4="http://schemas.microsoft.com/office/drawing/2016/5/10/chartex" xmlns:cx5="http://schemas.microsoft.com/office/drawing/2016/5/11/chartex" xmlns:cx6="http://schemas.microsoft.com/office/drawing/2016/5/12/chartex" xmlns:cx7="http://schemas.microsoft.com/office/drawing/2016/5/13/chartex" xmlns:cx8="http://schemas.microsoft.com/office/drawing/2016/5/14/chartex" xmlns:mc="http://schemas.openxmlformats.org/markup-compatibility/2006" xmlns:aink="http://schemas.microsoft.com/office/drawing/2016/ink" xmlns:am3d="http://schemas.microsoft.com/office/drawing/2017/model3d" xmlns:o="urn:schemas-microsoft-com:office:office" xmlns:oel="http://schemas.microsoft.com/office/2019/extlst" xmlns:r="http://schemas.openxmlformats.org/officeDocument/2006/relationships" xmlns:m="http://schemas.openxmlformats.org/officeDocument/2006/math" xmlns:v="urn:schemas-microsoft-com:vml" xmlns:wp14="http://schemas.microsoft.com/office/word/2010/wordprocessingDrawing" xmlns:wp="http://schemas.openxmlformats.org/drawingml/2006/wordprocessingDrawing" xmlns:w10="urn:schemas-microsoft-com:office:word" xmlns:w="http://schemas.openxmlformats.org/wordprocessingml/2006/main" xmlns:w14="http://schemas.microsoft.com/office/word/2010/wordml" xmlns:w15="http://schemas.microsoft.com/office/word/2012/wordml" xmlns:w16cex="http://schemas.microsoft.com/office/word/2018/wordml/cex" xmlns:w16cid="http://schemas.microsoft.com/office/word/2016/wordml/cid" xmlns:w16="http://schemas.microsoft.com/office/word/2018/wordml" xmlns:w16du="http://schemas.microsoft.com/office/word/2023/wordml/word16du" xmlns:w16sdtdh="http://schemas.microsoft.com/office/word/2020/wordml/sdtdatahash" xmlns:w16sdtfl="http://schemas.microsoft.com/office/word/2024/wordml/sdtformatlock" xmlns:w16se="http://schemas.microsoft.com/office/word/2015/wordml/symex" xmlns:wpg="http://schemas.microsoft.com/office/word/2010/wordprocessingGroup" xmlns:wpi="http://schemas.microsoft.com/office/word/2010/wordprocessingInk" xmlns:wne="http://schemas.microsoft.com/office/word/2006/wordml" xmlns:wps="http://schemas.microsoft.com/office/word/2010/wordprocessingShape" mc:Ignorable="w14 w15 w16se w16cid w16 w16cex w16sdtdh w16sdtfl w16du wp14">
   <w:body>
     <w:p>
-      <w:pPr>
-        <w:rPr>
-          <w:lang/>
-        </w:rPr>
-      </w:pPr>
-      <w:r>
-        <w:rPr>
-          <w:lang/>
-        </w:rPr>
+      <w:r>
         <w:t>Naredil sem program, ki prepozna jezik dokumenta. Uporablja n-grame (zaporedja znakov dolžine 1 do 5), ki jih izlušči iz besedila. Program ima dva dela:</w:t>
       </w:r>
     </w:p>
@@ -21,14 +13,8 @@
           <w:ilvl w:val="0"/>
           <w:numId w:val="2"/>
         </w:numPr>
-        <w:rPr>
-          <w:lang/>
-        </w:rPr>
-      </w:pPr>
-      <w:r>
-        <w:rPr>
-          <w:lang/>
-        </w:rPr>
+      </w:pPr>
+      <w:r>
         <w:t>učenje (izdelava jezikovnih profilov),</w:t>
       </w:r>
     </w:p>
@@ -38,19 +24,16 @@
           <w:ilvl w:val="0"/>
           <w:numId w:val="2"/>
         </w:numPr>
-        <w:rPr>
-          <w:lang/>
-        </w:rPr>
-      </w:pPr>
-      <w:r>
-        <w:rPr>
-          <w:lang/>
-        </w:rPr>
+      </w:pPr>
+      <w:r>
         <w:t>klasifikacija (ugotavljanje jezika novega dokumenta).</w:t>
       </w:r>
     </w:p>
     <w:p/>
     <w:p>
+      <w:pPr>
+        <w:pStyle w:val="Heading1"/>
+      </w:pPr>
       <w:r>
         <w:t>Izgradnja jezikovnih profilov</w:t>
       </w:r>
@@ -76,9 +59,6 @@
         <w:t xml:space="preserve">funkcijo </w:t>
       </w:r>
       <w:r>
-        <w:rPr>
-          <w:lang/>
-        </w:rPr>
         <w:t>create_profile</w:t>
       </w:r>
       <w:r>
@@ -88,9 +68,6 @@
         <w:t xml:space="preserve">, ki je celotno datoteko korupsa prebrala na enkrat, razdelila na tokene, nato pa shranila in preštela vse </w:t>
       </w:r>
       <w:r>
-        <w:rPr>
-          <w:lang/>
-        </w:rPr>
         <w:t>ngram</w:t>
       </w:r>
       <w:r>
@@ -115,15 +92,7 @@
       </w:r>
     </w:p>
     <w:p>
-      <w:pPr>
-        <w:rPr>
-          <w:lang/>
-        </w:rPr>
-      </w:pPr>
-      <w:r>
-        <w:rPr>
-          <w:lang/>
-        </w:rPr>
+      <w:r>
         <w:t>Primer zagona:</w:t>
       </w:r>
     </w:p>
@@ -134,9 +103,6 @@
         </w:rPr>
       </w:pPr>
       <w:r>
-        <w:rPr>
-          <w:lang/>
-        </w:rPr>
         <w:t xml:space="preserve">python main.py train </w:t>
       </w:r>
       <w:r>
@@ -146,9 +112,6 @@
         <w:t>&lt;JEZIK&gt;</w:t>
       </w:r>
       <w:r>
-        <w:rPr>
-          <w:lang/>
-        </w:rPr>
         <w:t xml:space="preserve"> --corpus</w:t>
       </w:r>
       <w:r>
@@ -158,9 +121,6 @@
         <w:t xml:space="preserve"> &lt;POT_DO_KORPUSA&gt;</w:t>
       </w:r>
       <w:r>
-        <w:rPr>
-          <w:lang/>
-        </w:rPr>
         <w:t xml:space="preserve"> --output </w:t>
       </w:r>
       <w:r>
@@ -178,6 +138,9 @@
       </w:pPr>
     </w:p>
     <w:p>
+      <w:pPr>
+        <w:pStyle w:val="Heading1"/>
+      </w:pPr>
       <w:r>
         <w:t>Klasifikacija dokumenta</w:t>
       </w:r>
@@ -209,28 +172,12 @@
       </w:r>
     </w:p>
     <w:p>
-      <w:pPr>
-        <w:rPr>
-          <w:lang/>
-        </w:rPr>
-      </w:pPr>
-      <w:r>
-        <w:rPr>
-          <w:lang/>
-        </w:rPr>
+      <w:r>
         <w:t>Primer zagona:</w:t>
       </w:r>
     </w:p>
     <w:p>
-      <w:pPr>
-        <w:rPr>
-          <w:lang/>
-        </w:rPr>
-      </w:pPr>
-      <w:r>
-        <w:rPr>
-          <w:lang/>
-        </w:rPr>
+      <w:r>
         <w:t xml:space="preserve">python main.py classify </w:t>
       </w:r>
       <w:r>
@@ -240,58 +187,22 @@
         <w:t>--</w:t>
       </w:r>
       <w:r>
-        <w:rPr>
-          <w:lang/>
-        </w:rPr>
         <w:t>text</w:t>
       </w:r>
       <w:r>
         <w:rPr>
           <w:lang w:val="en-US"/>
         </w:rPr>
-        <w:t xml:space="preserve"> </w:t>
+        <w:t xml:space="preserve"> &lt;POT_DO_VHODA &gt;</w:t>
+      </w:r>
+      <w:r>
+        <w:t xml:space="preserve"> --profiles </w:t>
       </w:r>
       <w:r>
         <w:rPr>
           <w:lang w:val="en-US"/>
         </w:rPr>
-        <w:t>&lt;POT_DO_</w:t>
-      </w:r>
-      <w:r>
-        <w:rPr>
-          <w:lang w:val="en-US"/>
-        </w:rPr>
-        <w:t xml:space="preserve">VHODA </w:t>
-      </w:r>
-      <w:r>
-        <w:rPr>
-          <w:lang w:val="en-US"/>
-        </w:rPr>
-        <w:t>&gt;</w:t>
-      </w:r>
-      <w:r>
-        <w:rPr>
-          <w:lang/>
-        </w:rPr>
-        <w:t xml:space="preserve"> --profiles </w:t>
-      </w:r>
-      <w:r>
-        <w:rPr>
-          <w:lang w:val="en-US"/>
-        </w:rPr>
-        <w:t>&lt;POT_DO_</w:t>
-      </w:r>
-      <w:r>
-        <w:rPr>
-          <w:lang w:val="en-US"/>
-        </w:rPr>
-        <w:t xml:space="preserve">DIR_PROFILOV </w:t>
-      </w:r>
-      <w:r>
-        <w:rPr>
-          <w:lang w:val="en-US"/>
-        </w:rPr>
-        <w:t>&gt;</w:t>
+        <w:t>&lt;POT_DO_DIR_PROFILOV &gt;</w:t>
       </w:r>
     </w:p>
     <w:p>
@@ -300,29 +211,30 @@
       </w:r>
     </w:p>
     <w:p>
+      <w:pPr>
+        <w:pStyle w:val="Heading1"/>
+      </w:pPr>
       <w:r>
         <w:lastRenderedPageBreak/>
         <w:t>Testiranje:</w:t>
       </w:r>
     </w:p>
     <w:p>
-      <w:r>
-        <w:t>Iz wikipedije sem skopiral stran besedila v angleškem in nemškem jeziku. Nisem uporabil isto besedilo kot je bilo v korpusu!</w:t>
-      </w:r>
-    </w:p>
-    <w:p>
-      <w:r>
-        <w:t>Za posamezni jezik sem zagnal klasifikacijo in dobil naslednji izhod:</w:t>
-      </w:r>
-    </w:p>
-    <w:p>
-      <w:r>
-        <w:t>py.exe .\main.py classify --text .\german_test.txt --profiles .\Profiles\</w:t>
-      </w:r>
-    </w:p>
-    <w:p>
-      <w:r>
-        <w:t>Document language: german</w:t>
+      <w:pPr>
+        <w:pStyle w:val="Heading1"/>
+      </w:pPr>
+      <w:r>
+        <w:t>Šumniki: top 300 ngrami</w:t>
+      </w:r>
+    </w:p>
+    <w:p>
+      <w:r>
+        <w:t>py.exe .\main.py classify --text .\test_files\šumniki_mali.txt --profiles .\Profiles\</w:t>
+      </w:r>
+    </w:p>
+    <w:p>
+      <w:r>
+        <w:t>Document language: croatian</w:t>
       </w:r>
     </w:p>
     <w:p>
@@ -332,38 +244,38 @@
     </w:p>
     <w:p>
       <w:r>
-        <w:t xml:space="preserve">  german: 31719</w:t>
-      </w:r>
-    </w:p>
-    <w:p>
-      <w:r>
-        <w:t xml:space="preserve">  english: 51828</w:t>
-      </w:r>
-    </w:p>
-    <w:p>
-      <w:r>
-        <w:t xml:space="preserve">  slovenian: 63080</w:t>
-      </w:r>
-    </w:p>
-    <w:p>
-      <w:r>
-        <w:t xml:space="preserve">  spanish: 63082</w:t>
-      </w:r>
-    </w:p>
-    <w:p>
-      <w:r>
-        <w:t xml:space="preserve">  croatian: 64032</w:t>
+        <w:t xml:space="preserve">  croatian: 5700</w:t>
+      </w:r>
+    </w:p>
+    <w:p>
+      <w:r>
+        <w:t xml:space="preserve">  english: 5700</w:t>
+      </w:r>
+    </w:p>
+    <w:p>
+      <w:r>
+        <w:t xml:space="preserve">  german: 5700</w:t>
+      </w:r>
+    </w:p>
+    <w:p>
+      <w:r>
+        <w:t xml:space="preserve">  slovenian: 5700</w:t>
+      </w:r>
+    </w:p>
+    <w:p>
+      <w:r>
+        <w:t xml:space="preserve">  spanish: 5700</w:t>
       </w:r>
     </w:p>
     <w:p/>
     <w:p>
       <w:r>
-        <w:t>py.exe .\main.py classify --text .\english_test.txt --profiles .\Profiles\</w:t>
-      </w:r>
-    </w:p>
-    <w:p>
-      <w:r>
-        <w:t>Document language: english</w:t>
+        <w:t>py.exe .\main.py classify --text .\test_files\šumniki_veliki.txt --profiles .\Profiles\</w:t>
+      </w:r>
+    </w:p>
+    <w:p>
+      <w:r>
+        <w:t>Document language: croatian</w:t>
       </w:r>
     </w:p>
     <w:p>
@@ -373,27 +285,489 @@
     </w:p>
     <w:p>
       <w:r>
-        <w:t xml:space="preserve">  english: 31328</w:t>
-      </w:r>
-    </w:p>
-    <w:p>
-      <w:r>
-        <w:t xml:space="preserve">  spanish: 55060</w:t>
-      </w:r>
-    </w:p>
-    <w:p>
-      <w:r>
-        <w:t xml:space="preserve">  german: 56895</w:t>
-      </w:r>
-    </w:p>
-    <w:p>
-      <w:r>
-        <w:t xml:space="preserve">  croatian: 65789</w:t>
-      </w:r>
-    </w:p>
-    <w:p>
-      <w:r>
-        <w:t xml:space="preserve">  slovenian: 66106</w:t>
+        <w:t xml:space="preserve">  croatian: 5700</w:t>
+      </w:r>
+    </w:p>
+    <w:p>
+      <w:r>
+        <w:t xml:space="preserve">  english: 5700</w:t>
+      </w:r>
+    </w:p>
+    <w:p>
+      <w:r>
+        <w:t xml:space="preserve">  german: 5700</w:t>
+      </w:r>
+    </w:p>
+    <w:p>
+      <w:r>
+        <w:t xml:space="preserve">  slovenian: 5700</w:t>
+      </w:r>
+    </w:p>
+    <w:p>
+      <w:r>
+        <w:t xml:space="preserve">  spanish: 5700</w:t>
+      </w:r>
+    </w:p>
+    <w:p/>
+    <w:p>
+      <w:r>
+        <w:t>py.exe .\main.py classify --text .\test_files\šumniki_oboje.txt --profiles .\Profiles\</w:t>
+      </w:r>
+    </w:p>
+    <w:p>
+      <w:r>
+        <w:t>Document language: croatian</w:t>
+      </w:r>
+    </w:p>
+    <w:p>
+      <w:r>
+        <w:t>Distances from each language profile:</w:t>
+      </w:r>
+    </w:p>
+    <w:p>
+      <w:r>
+        <w:t xml:space="preserve">  croatian: 8400</w:t>
+      </w:r>
+    </w:p>
+    <w:p>
+      <w:r>
+        <w:t xml:space="preserve">  english: 8400</w:t>
+      </w:r>
+    </w:p>
+    <w:p>
+      <w:r>
+        <w:t xml:space="preserve">  german: 8400</w:t>
+      </w:r>
+    </w:p>
+    <w:p>
+      <w:r>
+        <w:t xml:space="preserve">  slovenian: 8400</w:t>
+      </w:r>
+    </w:p>
+    <w:p>
+      <w:r>
+        <w:t xml:space="preserve">  spanish: 8400</w:t>
+      </w:r>
+    </w:p>
+    <w:p>
+      <w:r>
+        <w:br w:type="page"/>
+      </w:r>
+    </w:p>
+    <w:p>
+      <w:pPr>
+        <w:pStyle w:val="Heading1"/>
+      </w:pPr>
+      <w:r>
+        <w:lastRenderedPageBreak/>
+        <w:t xml:space="preserve">Šumniki: top </w:t>
+      </w:r>
+      <w:r>
+        <w:t>5</w:t>
+      </w:r>
+      <w:r>
+        <w:t>00 ngrami</w:t>
+      </w:r>
+    </w:p>
+    <w:p>
+      <w:r>
+        <w:t>py.exe .\main.py classify --text .\test_files\šumniki_mali.txt --profiles .\Profiles2\</w:t>
+      </w:r>
+    </w:p>
+    <w:p>
+      <w:r>
+        <w:t>Document language: slovenian</w:t>
+      </w:r>
+    </w:p>
+    <w:p>
+      <w:r>
+        <w:t>Distances from each language profile:</w:t>
+      </w:r>
+    </w:p>
+    <w:p>
+      <w:r>
+        <w:t xml:space="preserve">  slovenian: 8056</w:t>
+      </w:r>
+    </w:p>
+    <w:p>
+      <w:r>
+        <w:t xml:space="preserve">  croatian: 8175</w:t>
+      </w:r>
+    </w:p>
+    <w:p>
+      <w:r>
+        <w:t xml:space="preserve">  english: 9500</w:t>
+      </w:r>
+    </w:p>
+    <w:p>
+      <w:r>
+        <w:t xml:space="preserve">  german: 9500</w:t>
+      </w:r>
+    </w:p>
+    <w:p>
+      <w:r>
+        <w:t xml:space="preserve">  spanish: 9500</w:t>
+      </w:r>
+    </w:p>
+    <w:p/>
+    <w:p>
+      <w:r>
+        <w:t>py.exe .\main.py classify --text .\test_files\šumniki_veliki.txt --profiles .\Profiles2\</w:t>
+      </w:r>
+    </w:p>
+    <w:p>
+      <w:r>
+        <w:t>Document language: slovenian</w:t>
+      </w:r>
+    </w:p>
+    <w:p>
+      <w:r>
+        <w:t>Distances from each language profile:</w:t>
+      </w:r>
+    </w:p>
+    <w:p>
+      <w:r>
+        <w:t xml:space="preserve">  slovenian: 8056</w:t>
+      </w:r>
+    </w:p>
+    <w:p>
+      <w:r>
+        <w:t xml:space="preserve">  croatian: 8175</w:t>
+      </w:r>
+    </w:p>
+    <w:p>
+      <w:r>
+        <w:t xml:space="preserve">  english: 9500</w:t>
+      </w:r>
+    </w:p>
+    <w:p>
+      <w:r>
+        <w:t xml:space="preserve">  german: 9500</w:t>
+      </w:r>
+    </w:p>
+    <w:p>
+      <w:r>
+        <w:t xml:space="preserve">  spanish: 9500</w:t>
+      </w:r>
+    </w:p>
+    <w:p/>
+    <w:p>
+      <w:r>
+        <w:t>py.exe .\main.py classify --text .\test_files\šumniki_oboje.txt --profiles .\Profiles2\</w:t>
+      </w:r>
+    </w:p>
+    <w:p>
+      <w:r>
+        <w:t>Document language: slovenian</w:t>
+      </w:r>
+    </w:p>
+    <w:p>
+      <w:r>
+        <w:t>Distances from each language profile:</w:t>
+      </w:r>
+    </w:p>
+    <w:p>
+      <w:r>
+        <w:t xml:space="preserve">  slovenian: 12553</w:t>
+      </w:r>
+    </w:p>
+    <w:p>
+      <w:r>
+        <w:t xml:space="preserve">  croatian: 12672</w:t>
+      </w:r>
+    </w:p>
+    <w:p>
+      <w:r>
+        <w:t xml:space="preserve">  english: 14000</w:t>
+      </w:r>
+    </w:p>
+    <w:p>
+      <w:r>
+        <w:t xml:space="preserve">  german: 14000</w:t>
+      </w:r>
+    </w:p>
+    <w:p>
+      <w:r>
+        <w:t xml:space="preserve">  spanish: 14000</w:t>
+      </w:r>
+    </w:p>
+    <w:p>
+      <w:r>
+        <w:br w:type="page"/>
+      </w:r>
+    </w:p>
+    <w:p>
+      <w:pPr>
+        <w:pStyle w:val="Heading1"/>
+      </w:pPr>
+      <w:r>
+        <w:lastRenderedPageBreak/>
+        <w:t>klasifikacija testnih datotek – top 300 ngrami</w:t>
+      </w:r>
+    </w:p>
+    <w:p>
+      <w:r>
+        <w:t>datoteka</w:t>
+      </w:r>
+      <w:r>
+        <w:tab/>
+      </w:r>
+      <w:r>
+        <w:tab/>
+      </w:r>
+      <w:r>
+        <w:t>klasificiran jezik</w:t>
+      </w:r>
+    </w:p>
+    <w:p>
+      <w:r>
+        <w:t>croatian_test (1).txt - croatian</w:t>
+      </w:r>
+    </w:p>
+    <w:p>
+      <w:r>
+        <w:t>croatian_test (10).txt - croatian</w:t>
+      </w:r>
+    </w:p>
+    <w:p>
+      <w:r>
+        <w:t>croatian_test (2).txt - croatian</w:t>
+      </w:r>
+    </w:p>
+    <w:p>
+      <w:r>
+        <w:t>croatian_test (3).txt - croatian</w:t>
+      </w:r>
+    </w:p>
+    <w:p>
+      <w:r>
+        <w:t>croatian_test (4).txt - croatian</w:t>
+      </w:r>
+    </w:p>
+    <w:p>
+      <w:r>
+        <w:t>croatian_test (5).txt - croatian</w:t>
+      </w:r>
+    </w:p>
+    <w:p>
+      <w:r>
+        <w:t>croatian_test (6).txt - croatian</w:t>
+      </w:r>
+    </w:p>
+    <w:p>
+      <w:r>
+        <w:t>croatian_test (7).txt - croatian</w:t>
+      </w:r>
+    </w:p>
+    <w:p>
+      <w:r>
+        <w:t>croatian_test (8).txt - croatian</w:t>
+      </w:r>
+    </w:p>
+    <w:p>
+      <w:r>
+        <w:t>croatian_test (9).txt - croatian</w:t>
+      </w:r>
+    </w:p>
+    <w:p>
+      <w:r>
+        <w:t>english_test (1).txt - english</w:t>
+      </w:r>
+    </w:p>
+    <w:p>
+      <w:r>
+        <w:t>english_test (10).txt - english</w:t>
+      </w:r>
+    </w:p>
+    <w:p>
+      <w:r>
+        <w:t>english_test (2).txt - english</w:t>
+      </w:r>
+    </w:p>
+    <w:p>
+      <w:r>
+        <w:t>english_test (3).txt - english</w:t>
+      </w:r>
+    </w:p>
+    <w:p>
+      <w:r>
+        <w:t>english_test (4).txt - english</w:t>
+      </w:r>
+    </w:p>
+    <w:p>
+      <w:r>
+        <w:t>english_test (5).txt - english</w:t>
+      </w:r>
+    </w:p>
+    <w:p>
+      <w:r>
+        <w:t>english_test (6).txt - english</w:t>
+      </w:r>
+    </w:p>
+    <w:p>
+      <w:r>
+        <w:t>english_test (7).txt - english</w:t>
+      </w:r>
+    </w:p>
+    <w:p>
+      <w:r>
+        <w:t>english_test (8).txt - english</w:t>
+      </w:r>
+    </w:p>
+    <w:p>
+      <w:r>
+        <w:t>english_test (9).txt - english</w:t>
+      </w:r>
+    </w:p>
+    <w:p>
+      <w:r>
+        <w:t>german_test (1).txt - german</w:t>
+      </w:r>
+    </w:p>
+    <w:p>
+      <w:r>
+        <w:t>german_test (10).txt - german</w:t>
+      </w:r>
+    </w:p>
+    <w:p>
+      <w:r>
+        <w:t>german_test (2).txt - german</w:t>
+      </w:r>
+    </w:p>
+    <w:p>
+      <w:r>
+        <w:t>german_test (3).txt - german</w:t>
+      </w:r>
+    </w:p>
+    <w:p>
+      <w:r>
+        <w:t>german_test (4).txt - german</w:t>
+      </w:r>
+    </w:p>
+    <w:p>
+      <w:r>
+        <w:t>german_test (5).txt - german</w:t>
+      </w:r>
+    </w:p>
+    <w:p>
+      <w:r>
+        <w:t>german_test (6).txt - german</w:t>
+      </w:r>
+    </w:p>
+    <w:p>
+      <w:r>
+        <w:t>german_test (7).txt - german</w:t>
+      </w:r>
+    </w:p>
+    <w:p>
+      <w:r>
+        <w:t>german_test (8).txt - german</w:t>
+      </w:r>
+    </w:p>
+    <w:p>
+      <w:r>
+        <w:lastRenderedPageBreak/>
+        <w:t>german_test (9).txt - german</w:t>
+      </w:r>
+    </w:p>
+    <w:p>
+      <w:r>
+        <w:t>slovenian_test (1).txt - slovenian</w:t>
+      </w:r>
+    </w:p>
+    <w:p>
+      <w:r>
+        <w:t>slovenian_test (10).txt - slovenian</w:t>
+      </w:r>
+    </w:p>
+    <w:p>
+      <w:r>
+        <w:t>slovenian_test (2).txt - slovenian</w:t>
+      </w:r>
+    </w:p>
+    <w:p>
+      <w:r>
+        <w:t>slovenian_test (3).txt - slovenian</w:t>
+      </w:r>
+    </w:p>
+    <w:p>
+      <w:r>
+        <w:t>slovenian_test (4).txt - slovenian</w:t>
+      </w:r>
+    </w:p>
+    <w:p>
+      <w:r>
+        <w:t>slovenian_test (5).txt - slovenian</w:t>
+      </w:r>
+    </w:p>
+    <w:p>
+      <w:r>
+        <w:t>slovenian_test (6).txt - slovenian</w:t>
+      </w:r>
+    </w:p>
+    <w:p>
+      <w:r>
+        <w:t>slovenian_test (7).txt - slovenian</w:t>
+      </w:r>
+    </w:p>
+    <w:p>
+      <w:r>
+        <w:t>slovenian_test (8).txt - slovenian</w:t>
+      </w:r>
+    </w:p>
+    <w:p>
+      <w:r>
+        <w:t>slovenian_test (9).txt - slovenian</w:t>
+      </w:r>
+    </w:p>
+    <w:p>
+      <w:r>
+        <w:t>spanish_test (1).txt - spanish</w:t>
+      </w:r>
+    </w:p>
+    <w:p>
+      <w:r>
+        <w:t>spanish_test (10).txt - spanish</w:t>
+      </w:r>
+    </w:p>
+    <w:p>
+      <w:r>
+        <w:t>spanish_test (2).txt - spanish</w:t>
+      </w:r>
+    </w:p>
+    <w:p>
+      <w:r>
+        <w:t>spanish_test (3).txt - spanish</w:t>
+      </w:r>
+    </w:p>
+    <w:p>
+      <w:r>
+        <w:t>spanish_test (4).txt - spanish</w:t>
+      </w:r>
+    </w:p>
+    <w:p>
+      <w:r>
+        <w:t>spanish_test (5).txt - spanish</w:t>
+      </w:r>
+    </w:p>
+    <w:p>
+      <w:r>
+        <w:t>spanish_test (6).txt - spanish</w:t>
+      </w:r>
+    </w:p>
+    <w:p>
+      <w:r>
+        <w:t>spanish_test (7).txt - spanish</w:t>
+      </w:r>
+    </w:p>
+    <w:p>
+      <w:r>
+        <w:t>spanish_test (8).txt - spanish</w:t>
+      </w:r>
+    </w:p>
+    <w:p>
+      <w:r>
+        <w:t>spanish_test (9).txt - spanish</w:t>
       </w:r>
     </w:p>
     <w:sectPr>
@@ -1322,6 +1696,7 @@
   <w:style w:type="character" w:default="1" w:styleId="DefaultParagraphFont">
     <w:name w:val="Default Paragraph Font"/>
     <w:uiPriority w:val="1"/>
+    <w:semiHidden/>
     <w:unhideWhenUsed/>
   </w:style>
   <w:style w:type="table" w:default="1" w:styleId="TableNormal">

</xml_diff>